<commit_message>
GitHUb Page proj v1
</commit_message>
<xml_diff>
--- a/API_Endpoints/ENDPOINTS.docx
+++ b/API_Endpoints/ENDPOINTS.docx
@@ -974,20 +974,17 @@
             </w:r>
             <w:proofErr w:type="spellStart"/>
             <w:r>
-              <w:t>Cryptos</w:t>
-            </w:r>
-            <w:proofErr w:type="spellEnd"/>
-            <w:r>
-              <w:t>/;&lt;</w:t>
-            </w:r>
-            <w:proofErr w:type="spellStart"/>
-            <w:r>
-              <w:t>cryptoData</w:t>
-            </w:r>
-            <w:proofErr w:type="spellEnd"/>
-            <w:r>
-              <w:t>&gt;</w:t>
-            </w:r>
+              <w:t>auth</w:t>
+            </w:r>
+            <w:proofErr w:type="spellEnd"/>
+            <w:r>
+              <w:t>/</w:t>
+            </w:r>
+            <w:proofErr w:type="spellStart"/>
+            <w:r>
+              <w:t>signin</w:t>
+            </w:r>
+            <w:proofErr w:type="spellEnd"/>
           </w:p>
         </w:tc>
         <w:tc>
@@ -1012,7 +1009,7 @@
               <w:cnfStyle w:val="000000100000" w:firstRow="0" w:lastRow="0" w:firstColumn="0" w:lastColumn="0" w:oddVBand="0" w:evenVBand="0" w:oddHBand="1" w:evenHBand="0" w:firstRowFirstColumn="0" w:firstRowLastColumn="0" w:lastRowFirstColumn="0" w:lastRowLastColumn="0"/>
             </w:pPr>
             <w:r>
-              <w:t>CRYPTO</w:t>
+              <w:t>USER</w:t>
             </w:r>
           </w:p>
         </w:tc>
@@ -1024,27 +1021,9 @@
             <w:pPr>
               <w:cnfStyle w:val="000000100000" w:firstRow="0" w:lastRow="0" w:firstColumn="0" w:lastColumn="0" w:oddVBand="0" w:evenVBand="0" w:oddHBand="1" w:evenHBand="0" w:firstRowFirstColumn="0" w:firstRowLastColumn="0" w:lastRowFirstColumn="0" w:lastRowLastColumn="0"/>
             </w:pPr>
-            <w:proofErr w:type="spellStart"/>
-            <w:r>
-              <w:t>Create</w:t>
-            </w:r>
-            <w:proofErr w:type="spellEnd"/>
-            <w:r>
-              <w:t xml:space="preserve"> </w:t>
-            </w:r>
-            <w:proofErr w:type="spellStart"/>
-            <w:r>
-              <w:t>new</w:t>
-            </w:r>
-            <w:proofErr w:type="spellEnd"/>
-            <w:r>
-              <w:t xml:space="preserve"> </w:t>
-            </w:r>
-            <w:proofErr w:type="spellStart"/>
-            <w:r>
-              <w:t>Crypto</w:t>
-            </w:r>
-            <w:proofErr w:type="spellEnd"/>
+            <w:r>
+              <w:t>Login</w:t>
+            </w:r>
           </w:p>
         </w:tc>
       </w:tr>
@@ -1071,7 +1050,7 @@
             </w:r>
             <w:proofErr w:type="spellStart"/>
             <w:r>
-              <w:t>signin</w:t>
+              <w:t>signup</w:t>
             </w:r>
             <w:proofErr w:type="spellEnd"/>
           </w:p>
@@ -1110,9 +1089,11 @@
             <w:pPr>
               <w:cnfStyle w:val="000000000000" w:firstRow="0" w:lastRow="0" w:firstColumn="0" w:lastColumn="0" w:oddVBand="0" w:evenVBand="0" w:oddHBand="0" w:evenHBand="0" w:firstRowFirstColumn="0" w:firstRowLastColumn="0" w:lastRowFirstColumn="0" w:lastRowLastColumn="0"/>
             </w:pPr>
-            <w:r>
-              <w:t>Login</w:t>
-            </w:r>
+            <w:proofErr w:type="spellStart"/>
+            <w:r>
+              <w:t>CreateuserAccount</w:t>
+            </w:r>
+            <w:proofErr w:type="spellEnd"/>
           </w:p>
         </w:tc>
       </w:tr>
@@ -1128,21 +1109,8 @@
           </w:tcPr>
           <w:p>
             <w:r>
-              <w:t>/</w:t>
-            </w:r>
-            <w:proofErr w:type="spellStart"/>
-            <w:r>
-              <w:t>auth</w:t>
-            </w:r>
-            <w:proofErr w:type="spellEnd"/>
-            <w:r>
-              <w:t>/</w:t>
-            </w:r>
-            <w:proofErr w:type="spellStart"/>
-            <w:r>
-              <w:t>signup</w:t>
-            </w:r>
-            <w:proofErr w:type="spellEnd"/>
+              <w:t>/games</w:t>
+            </w:r>
           </w:p>
         </w:tc>
         <w:tc>
@@ -1153,9 +1121,11 @@
             <w:pPr>
               <w:cnfStyle w:val="000000100000" w:firstRow="0" w:lastRow="0" w:firstColumn="0" w:lastColumn="0" w:oddVBand="0" w:evenVBand="0" w:oddHBand="1" w:evenHBand="0" w:firstRowFirstColumn="0" w:firstRowLastColumn="0" w:lastRowFirstColumn="0" w:lastRowLastColumn="0"/>
             </w:pPr>
-            <w:r>
-              <w:t>POST</w:t>
-            </w:r>
+            <w:proofErr w:type="spellStart"/>
+            <w:r>
+              <w:t>Post</w:t>
+            </w:r>
+            <w:proofErr w:type="spellEnd"/>
           </w:p>
         </w:tc>
         <w:tc>
@@ -1167,7 +1137,7 @@
               <w:cnfStyle w:val="000000100000" w:firstRow="0" w:lastRow="0" w:firstColumn="0" w:lastColumn="0" w:oddVBand="0" w:evenVBand="0" w:oddHBand="1" w:evenHBand="0" w:firstRowFirstColumn="0" w:firstRowLastColumn="0" w:lastRowFirstColumn="0" w:lastRowLastColumn="0"/>
             </w:pPr>
             <w:r>
-              <w:t>USER</w:t>
+              <w:t>GAMES</w:t>
             </w:r>
           </w:p>
         </w:tc>
@@ -1181,7 +1151,7 @@
             </w:pPr>
             <w:proofErr w:type="spellStart"/>
             <w:r>
-              <w:t>CreateuserAccount</w:t>
+              <w:t>CreateNewGame</w:t>
             </w:r>
             <w:proofErr w:type="spellEnd"/>
           </w:p>
@@ -1198,7 +1168,7 @@
           </w:tcPr>
           <w:p>
             <w:r>
-              <w:t>/games</w:t>
+              <w:t>/games/:id</w:t>
             </w:r>
           </w:p>
         </w:tc>
@@ -1212,7 +1182,7 @@
             </w:pPr>
             <w:proofErr w:type="spellStart"/>
             <w:r>
-              <w:t>Post</w:t>
+              <w:t>Get</w:t>
             </w:r>
             <w:proofErr w:type="spellEnd"/>
           </w:p>
@@ -1240,7 +1210,7 @@
             </w:pPr>
             <w:proofErr w:type="spellStart"/>
             <w:r>
-              <w:t>CreateNewGame</w:t>
+              <w:t>GetSpecificGame</w:t>
             </w:r>
             <w:proofErr w:type="spellEnd"/>
           </w:p>
@@ -1258,7 +1228,7 @@
           </w:tcPr>
           <w:p>
             <w:r>
-              <w:t>/games/:id</w:t>
+              <w:t>/games/:id/timer</w:t>
             </w:r>
           </w:p>
         </w:tc>
@@ -1270,11 +1240,9 @@
             <w:pPr>
               <w:cnfStyle w:val="000000100000" w:firstRow="0" w:lastRow="0" w:firstColumn="0" w:lastColumn="0" w:oddVBand="0" w:evenVBand="0" w:oddHBand="1" w:evenHBand="0" w:firstRowFirstColumn="0" w:firstRowLastColumn="0" w:lastRowFirstColumn="0" w:lastRowLastColumn="0"/>
             </w:pPr>
-            <w:proofErr w:type="spellStart"/>
-            <w:r>
-              <w:t>Get</w:t>
-            </w:r>
-            <w:proofErr w:type="spellEnd"/>
+            <w:r>
+              <w:t>PUT</w:t>
+            </w:r>
           </w:p>
         </w:tc>
         <w:tc>
@@ -1300,7 +1268,13 @@
             </w:pPr>
             <w:proofErr w:type="spellStart"/>
             <w:r>
-              <w:t>GetSpecificGame</w:t>
+              <w:t>Start</w:t>
+            </w:r>
+            <w:r>
+              <w:t>T</w:t>
+            </w:r>
+            <w:r>
+              <w:t>imer</w:t>
             </w:r>
             <w:proofErr w:type="spellEnd"/>
           </w:p>
@@ -1317,8 +1291,23 @@
           </w:tcPr>
           <w:p>
             <w:r>
-              <w:t>/games/:id/timer</w:t>
-            </w:r>
+              <w:t>/</w:t>
+            </w:r>
+            <w:proofErr w:type="spellStart"/>
+            <w:r>
+              <w:t>LeaderBoards</w:t>
+            </w:r>
+            <w:proofErr w:type="spellEnd"/>
+            <w:proofErr w:type="gramStart"/>
+            <w:r>
+              <w:t>/:</w:t>
+            </w:r>
+            <w:proofErr w:type="spellStart"/>
+            <w:r>
+              <w:t>gameId</w:t>
+            </w:r>
+            <w:proofErr w:type="spellEnd"/>
+            <w:proofErr w:type="gramEnd"/>
           </w:p>
         </w:tc>
         <w:tc>
@@ -1329,9 +1318,11 @@
             <w:pPr>
               <w:cnfStyle w:val="000000000000" w:firstRow="0" w:lastRow="0" w:firstColumn="0" w:lastColumn="0" w:oddVBand="0" w:evenVBand="0" w:oddHBand="0" w:evenHBand="0" w:firstRowFirstColumn="0" w:firstRowLastColumn="0" w:lastRowFirstColumn="0" w:lastRowLastColumn="0"/>
             </w:pPr>
-            <w:r>
-              <w:t>PUT</w:t>
-            </w:r>
+            <w:proofErr w:type="spellStart"/>
+            <w:r>
+              <w:t>Get</w:t>
+            </w:r>
+            <w:proofErr w:type="spellEnd"/>
           </w:p>
         </w:tc>
         <w:tc>
@@ -1343,7 +1334,7 @@
               <w:cnfStyle w:val="000000000000" w:firstRow="0" w:lastRow="0" w:firstColumn="0" w:lastColumn="0" w:oddVBand="0" w:evenVBand="0" w:oddHBand="0" w:evenHBand="0" w:firstRowFirstColumn="0" w:firstRowLastColumn="0" w:lastRowFirstColumn="0" w:lastRowLastColumn="0"/>
             </w:pPr>
             <w:r>
-              <w:t>GAMES</w:t>
+              <w:t>LEARDERBOARD</w:t>
             </w:r>
           </w:p>
         </w:tc>
@@ -1357,13 +1348,7 @@
             </w:pPr>
             <w:proofErr w:type="spellStart"/>
             <w:r>
-              <w:t>Start</w:t>
-            </w:r>
-            <w:r>
-              <w:t>T</w:t>
-            </w:r>
-            <w:r>
-              <w:t>imer</w:t>
+              <w:t>CalculateLeaderBoardForSpecificGame</w:t>
             </w:r>
             <w:proofErr w:type="spellEnd"/>
           </w:p>
@@ -1378,67 +1363,113 @@
           <w:tcPr>
             <w:cnfStyle w:val="001000000000" w:firstRow="0" w:lastRow="0" w:firstColumn="1" w:lastColumn="0" w:oddVBand="0" w:evenVBand="0" w:oddHBand="0" w:evenHBand="0" w:firstRowFirstColumn="0" w:firstRowLastColumn="0" w:lastRowFirstColumn="0" w:lastRowLastColumn="0"/>
             <w:tcW w:w="3969" w:type="dxa"/>
-          </w:tcPr>
-          <w:p>
-            <w:r>
+            <w:vAlign w:val="bottom"/>
+          </w:tcPr>
+          <w:p>
+            <w:r>
+              <w:rPr>
+                <w:rFonts w:ascii="Calibri" w:hAnsi="Calibri" w:cs="Calibri"/>
+                <w:color w:val="000000"/>
+              </w:rPr>
               <w:t>/</w:t>
             </w:r>
             <w:proofErr w:type="spellStart"/>
             <w:r>
-              <w:t>LeaderBoards</w:t>
+              <w:rPr>
+                <w:rFonts w:ascii="Calibri" w:hAnsi="Calibri" w:cs="Calibri"/>
+                <w:color w:val="000000"/>
+              </w:rPr>
+              <w:t>GameWallet</w:t>
             </w:r>
             <w:proofErr w:type="spellEnd"/>
             <w:proofErr w:type="gramStart"/>
             <w:r>
+              <w:rPr>
+                <w:rFonts w:ascii="Calibri" w:hAnsi="Calibri" w:cs="Calibri"/>
+                <w:color w:val="000000"/>
+              </w:rPr>
               <w:t>/:</w:t>
             </w:r>
             <w:proofErr w:type="spellStart"/>
             <w:r>
-              <w:t>gameId</w:t>
+              <w:rPr>
+                <w:rFonts w:ascii="Calibri" w:hAnsi="Calibri" w:cs="Calibri"/>
+                <w:color w:val="000000"/>
+              </w:rPr>
+              <w:t>gameiD</w:t>
             </w:r>
             <w:proofErr w:type="spellEnd"/>
             <w:proofErr w:type="gramEnd"/>
+            <w:r>
+              <w:rPr>
+                <w:rFonts w:ascii="Calibri" w:hAnsi="Calibri" w:cs="Calibri"/>
+                <w:color w:val="000000"/>
+              </w:rPr>
+              <w:t>/:</w:t>
+            </w:r>
+            <w:proofErr w:type="spellStart"/>
+            <w:r>
+              <w:rPr>
+                <w:rFonts w:ascii="Calibri" w:hAnsi="Calibri" w:cs="Calibri"/>
+                <w:color w:val="000000"/>
+              </w:rPr>
+              <w:t>userId</w:t>
+            </w:r>
+            <w:proofErr w:type="spellEnd"/>
           </w:p>
         </w:tc>
         <w:tc>
           <w:tcPr>
             <w:tcW w:w="2977" w:type="dxa"/>
-          </w:tcPr>
-          <w:p>
-            <w:pPr>
-              <w:cnfStyle w:val="000000100000" w:firstRow="0" w:lastRow="0" w:firstColumn="0" w:lastColumn="0" w:oddVBand="0" w:evenVBand="0" w:oddHBand="1" w:evenHBand="0" w:firstRowFirstColumn="0" w:firstRowLastColumn="0" w:lastRowFirstColumn="0" w:lastRowLastColumn="0"/>
-            </w:pPr>
-            <w:proofErr w:type="spellStart"/>
-            <w:r>
-              <w:t>Get</w:t>
-            </w:r>
-            <w:proofErr w:type="spellEnd"/>
+            <w:vAlign w:val="bottom"/>
+          </w:tcPr>
+          <w:p>
+            <w:pPr>
+              <w:cnfStyle w:val="000000100000" w:firstRow="0" w:lastRow="0" w:firstColumn="0" w:lastColumn="0" w:oddVBand="0" w:evenVBand="0" w:oddHBand="1" w:evenHBand="0" w:firstRowFirstColumn="0" w:firstRowLastColumn="0" w:lastRowFirstColumn="0" w:lastRowLastColumn="0"/>
+            </w:pPr>
+            <w:r>
+              <w:rPr>
+                <w:rFonts w:ascii="Calibri" w:hAnsi="Calibri" w:cs="Calibri"/>
+                <w:color w:val="000000"/>
+              </w:rPr>
+              <w:t>GET</w:t>
+            </w:r>
           </w:p>
         </w:tc>
         <w:tc>
           <w:tcPr>
             <w:tcW w:w="2693" w:type="dxa"/>
-          </w:tcPr>
-          <w:p>
-            <w:pPr>
-              <w:cnfStyle w:val="000000100000" w:firstRow="0" w:lastRow="0" w:firstColumn="0" w:lastColumn="0" w:oddVBand="0" w:evenVBand="0" w:oddHBand="1" w:evenHBand="0" w:firstRowFirstColumn="0" w:firstRowLastColumn="0" w:lastRowFirstColumn="0" w:lastRowLastColumn="0"/>
-            </w:pPr>
-            <w:r>
-              <w:t>LEARDERBOARD</w:t>
+            <w:vAlign w:val="bottom"/>
+          </w:tcPr>
+          <w:p>
+            <w:pPr>
+              <w:cnfStyle w:val="000000100000" w:firstRow="0" w:lastRow="0" w:firstColumn="0" w:lastColumn="0" w:oddVBand="0" w:evenVBand="0" w:oddHBand="1" w:evenHBand="0" w:firstRowFirstColumn="0" w:firstRowLastColumn="0" w:lastRowFirstColumn="0" w:lastRowLastColumn="0"/>
+            </w:pPr>
+            <w:r>
+              <w:rPr>
+                <w:rFonts w:ascii="Calibri" w:hAnsi="Calibri" w:cs="Calibri"/>
+                <w:color w:val="000000"/>
+              </w:rPr>
+              <w:t>WALLET</w:t>
             </w:r>
           </w:p>
         </w:tc>
         <w:tc>
           <w:tcPr>
             <w:tcW w:w="4962" w:type="dxa"/>
-          </w:tcPr>
-          <w:p>
-            <w:pPr>
-              <w:cnfStyle w:val="000000100000" w:firstRow="0" w:lastRow="0" w:firstColumn="0" w:lastColumn="0" w:oddVBand="0" w:evenVBand="0" w:oddHBand="1" w:evenHBand="0" w:firstRowFirstColumn="0" w:firstRowLastColumn="0" w:lastRowFirstColumn="0" w:lastRowLastColumn="0"/>
-            </w:pPr>
-            <w:proofErr w:type="spellStart"/>
-            <w:r>
-              <w:t>CalculateLeaderBoardForSpecificGame</w:t>
+            <w:vAlign w:val="bottom"/>
+          </w:tcPr>
+          <w:p>
+            <w:pPr>
+              <w:cnfStyle w:val="000000100000" w:firstRow="0" w:lastRow="0" w:firstColumn="0" w:lastColumn="0" w:oddVBand="0" w:evenVBand="0" w:oddHBand="1" w:evenHBand="0" w:firstRowFirstColumn="0" w:firstRowLastColumn="0" w:lastRowFirstColumn="0" w:lastRowLastColumn="0"/>
+            </w:pPr>
+            <w:proofErr w:type="spellStart"/>
+            <w:r>
+              <w:rPr>
+                <w:rFonts w:ascii="Calibri" w:hAnsi="Calibri" w:cs="Calibri"/>
+                <w:color w:val="000000"/>
+              </w:rPr>
+              <w:t>GetuserSpecificGameWallet</w:t>
             </w:r>
             <w:proofErr w:type="spellEnd"/>
           </w:p>
@@ -1485,26 +1516,10 @@
                 <w:rFonts w:ascii="Calibri" w:hAnsi="Calibri" w:cs="Calibri"/>
                 <w:color w:val="000000"/>
               </w:rPr>
-              <w:t>gameiD</w:t>
+              <w:t>gameID</w:t>
             </w:r>
             <w:proofErr w:type="spellEnd"/>
             <w:proofErr w:type="gramEnd"/>
-            <w:r>
-              <w:rPr>
-                <w:rFonts w:ascii="Calibri" w:hAnsi="Calibri" w:cs="Calibri"/>
-                <w:color w:val="000000"/>
-              </w:rPr>
-              <w:t>/:</w:t>
-            </w:r>
-            <w:proofErr w:type="spellStart"/>
-            <w:r>
-              <w:rPr>
-                <w:rFonts w:ascii="Calibri" w:hAnsi="Calibri" w:cs="Calibri"/>
-                <w:color w:val="000000"/>
-              </w:rPr>
-              <w:t>userId</w:t>
-            </w:r>
-            <w:proofErr w:type="spellEnd"/>
           </w:p>
         </w:tc>
         <w:tc>
@@ -1558,7 +1573,7 @@
                 <w:rFonts w:ascii="Calibri" w:hAnsi="Calibri" w:cs="Calibri"/>
                 <w:color w:val="000000"/>
               </w:rPr>
-              <w:t>GetuserSpecificGameWallet</w:t>
+              <w:t>GetAllUsersWallet</w:t>
             </w:r>
             <w:proofErr w:type="spellEnd"/>
           </w:p>
@@ -1580,6 +1595,8 @@
               <w:rPr>
                 <w:rFonts w:ascii="Calibri" w:hAnsi="Calibri" w:cs="Calibri"/>
                 <w:color w:val="000000"/>
+                <w:sz w:val="20"/>
+                <w:szCs w:val="20"/>
               </w:rPr>
               <w:t>/</w:t>
             </w:r>
@@ -1588,28 +1605,61 @@
               <w:rPr>
                 <w:rFonts w:ascii="Calibri" w:hAnsi="Calibri" w:cs="Calibri"/>
                 <w:color w:val="000000"/>
-              </w:rPr>
-              <w:t>GameWallet</w:t>
-            </w:r>
-            <w:proofErr w:type="spellEnd"/>
-            <w:proofErr w:type="gramStart"/>
-            <w:r>
-              <w:rPr>
-                <w:rFonts w:ascii="Calibri" w:hAnsi="Calibri" w:cs="Calibri"/>
-                <w:color w:val="000000"/>
-              </w:rPr>
-              <w:t>/:</w:t>
-            </w:r>
-            <w:proofErr w:type="spellStart"/>
-            <w:r>
-              <w:rPr>
-                <w:rFonts w:ascii="Calibri" w:hAnsi="Calibri" w:cs="Calibri"/>
-                <w:color w:val="000000"/>
-              </w:rPr>
-              <w:t>gameID</w:t>
-            </w:r>
-            <w:proofErr w:type="spellEnd"/>
-            <w:proofErr w:type="gramEnd"/>
+                <w:sz w:val="20"/>
+                <w:szCs w:val="20"/>
+              </w:rPr>
+              <w:t>Transactions</w:t>
+            </w:r>
+            <w:proofErr w:type="spellEnd"/>
+            <w:r>
+              <w:rPr>
+                <w:rFonts w:ascii="Calibri" w:hAnsi="Calibri" w:cs="Calibri"/>
+                <w:color w:val="000000"/>
+                <w:sz w:val="20"/>
+                <w:szCs w:val="20"/>
+              </w:rPr>
+              <w:t>/&lt;</w:t>
+            </w:r>
+            <w:proofErr w:type="spellStart"/>
+            <w:r>
+              <w:rPr>
+                <w:rFonts w:ascii="Calibri" w:hAnsi="Calibri" w:cs="Calibri"/>
+                <w:color w:val="000000"/>
+                <w:sz w:val="20"/>
+                <w:szCs w:val="20"/>
+              </w:rPr>
+              <w:t>gameid</w:t>
+            </w:r>
+            <w:proofErr w:type="spellEnd"/>
+            <w:r>
+              <w:rPr>
+                <w:rFonts w:ascii="Calibri" w:hAnsi="Calibri" w:cs="Calibri"/>
+                <w:color w:val="000000"/>
+                <w:sz w:val="20"/>
+                <w:szCs w:val="20"/>
+              </w:rPr>
+              <w:t xml:space="preserve">, </w:t>
+            </w:r>
+            <w:proofErr w:type="spellStart"/>
+            <w:r>
+              <w:rPr>
+                <w:rFonts w:ascii="Calibri" w:hAnsi="Calibri" w:cs="Calibri"/>
+                <w:color w:val="000000"/>
+                <w:sz w:val="20"/>
+                <w:szCs w:val="20"/>
+              </w:rPr>
+              <w:t>userId</w:t>
+            </w:r>
+            <w:proofErr w:type="spellEnd"/>
+            <w:r>
+              <w:rPr>
+                <w:rFonts w:ascii="Calibri" w:hAnsi="Calibri" w:cs="Calibri"/>
+                <w:color w:val="000000"/>
+                <w:sz w:val="20"/>
+                <w:szCs w:val="20"/>
+              </w:rPr>
+              <w:t>&gt;</w:t>
+            </w:r>
           </w:p>
         </w:tc>
         <w:tc>
@@ -1626,7 +1676,7 @@
                 <w:rFonts w:ascii="Calibri" w:hAnsi="Calibri" w:cs="Calibri"/>
                 <w:color w:val="000000"/>
               </w:rPr>
-              <w:t>GET</w:t>
+              <w:t>POST</w:t>
             </w:r>
           </w:p>
         </w:tc>
@@ -1644,7 +1694,7 @@
                 <w:rFonts w:ascii="Calibri" w:hAnsi="Calibri" w:cs="Calibri"/>
                 <w:color w:val="000000"/>
               </w:rPr>
-              <w:t>WALLET</w:t>
+              <w:t>TRANSACTION</w:t>
             </w:r>
           </w:p>
         </w:tc>
@@ -1663,7 +1713,7 @@
                 <w:rFonts w:ascii="Calibri" w:hAnsi="Calibri" w:cs="Calibri"/>
                 <w:color w:val="000000"/>
               </w:rPr>
-              <w:t>GetAllUsersWallet</w:t>
+              <w:t>AddNewGameTransaction</w:t>
             </w:r>
             <w:proofErr w:type="spellEnd"/>
           </w:p>
@@ -1684,8 +1734,6 @@
               <w:rPr>
                 <w:rFonts w:ascii="Calibri" w:hAnsi="Calibri" w:cs="Calibri"/>
                 <w:color w:val="000000"/>
-                <w:sz w:val="20"/>
-                <w:szCs w:val="20"/>
               </w:rPr>
               <w:t>/</w:t>
             </w:r>
@@ -1694,48 +1742,31 @@
               <w:rPr>
                 <w:rFonts w:ascii="Calibri" w:hAnsi="Calibri" w:cs="Calibri"/>
                 <w:color w:val="000000"/>
-                <w:sz w:val="20"/>
-                <w:szCs w:val="20"/>
               </w:rPr>
               <w:t>Transactions</w:t>
             </w:r>
             <w:proofErr w:type="spellEnd"/>
-            <w:r>
-              <w:rPr>
-                <w:rFonts w:ascii="Calibri" w:hAnsi="Calibri" w:cs="Calibri"/>
-                <w:color w:val="000000"/>
-                <w:sz w:val="20"/>
-                <w:szCs w:val="20"/>
-              </w:rPr>
-              <w:t>/&lt;</w:t>
-            </w:r>
-            <w:proofErr w:type="spellStart"/>
-            <w:r>
-              <w:rPr>
-                <w:rFonts w:ascii="Calibri" w:hAnsi="Calibri" w:cs="Calibri"/>
-                <w:color w:val="000000"/>
-                <w:sz w:val="20"/>
-                <w:szCs w:val="20"/>
-              </w:rPr>
-              <w:t>gameid</w:t>
-            </w:r>
-            <w:proofErr w:type="spellEnd"/>
-            <w:r>
-              <w:rPr>
-                <w:rFonts w:ascii="Calibri" w:hAnsi="Calibri" w:cs="Calibri"/>
-                <w:color w:val="000000"/>
-                <w:sz w:val="20"/>
-                <w:szCs w:val="20"/>
-              </w:rPr>
-              <w:t xml:space="preserve">, </w:t>
-            </w:r>
-            <w:proofErr w:type="spellStart"/>
-            <w:r>
-              <w:rPr>
-                <w:rFonts w:ascii="Calibri" w:hAnsi="Calibri" w:cs="Calibri"/>
-                <w:color w:val="000000"/>
-                <w:sz w:val="20"/>
-                <w:szCs w:val="20"/>
+            <w:proofErr w:type="gramStart"/>
+            <w:r>
+              <w:rPr>
+                <w:rFonts w:ascii="Calibri" w:hAnsi="Calibri" w:cs="Calibri"/>
+                <w:color w:val="000000"/>
+              </w:rPr>
+              <w:t>/:game</w:t>
+            </w:r>
+            <w:proofErr w:type="gramEnd"/>
+            <w:r>
+              <w:rPr>
+                <w:rFonts w:ascii="Calibri" w:hAnsi="Calibri" w:cs="Calibri"/>
+                <w:color w:val="000000"/>
+              </w:rPr>
+              <w:t>/:</w:t>
+            </w:r>
+            <w:proofErr w:type="spellStart"/>
+            <w:r>
+              <w:rPr>
+                <w:rFonts w:ascii="Calibri" w:hAnsi="Calibri" w:cs="Calibri"/>
+                <w:color w:val="000000"/>
               </w:rPr>
               <w:t>userId</w:t>
             </w:r>
@@ -1744,10 +1775,8 @@
               <w:rPr>
                 <w:rFonts w:ascii="Calibri" w:hAnsi="Calibri" w:cs="Calibri"/>
                 <w:color w:val="000000"/>
-                <w:sz w:val="20"/>
-                <w:szCs w:val="20"/>
-              </w:rPr>
-              <w:t>&gt;</w:t>
+              </w:rPr>
+              <w:t xml:space="preserve"> </w:t>
             </w:r>
           </w:p>
         </w:tc>
@@ -1765,7 +1794,7 @@
                 <w:rFonts w:ascii="Calibri" w:hAnsi="Calibri" w:cs="Calibri"/>
                 <w:color w:val="000000"/>
               </w:rPr>
-              <w:t>POST</w:t>
+              <w:t>GET</w:t>
             </w:r>
           </w:p>
         </w:tc>
@@ -1802,125 +1831,6 @@
                 <w:rFonts w:ascii="Calibri" w:hAnsi="Calibri" w:cs="Calibri"/>
                 <w:color w:val="000000"/>
               </w:rPr>
-              <w:t>AddNewGameTransaction</w:t>
-            </w:r>
-            <w:proofErr w:type="spellEnd"/>
-          </w:p>
-        </w:tc>
-      </w:tr>
-      <w:tr>
-        <w:trPr>
-          <w:cnfStyle w:val="000000100000" w:firstRow="0" w:lastRow="0" w:firstColumn="0" w:lastColumn="0" w:oddVBand="0" w:evenVBand="0" w:oddHBand="1" w:evenHBand="0" w:firstRowFirstColumn="0" w:firstRowLastColumn="0" w:lastRowFirstColumn="0" w:lastRowLastColumn="0"/>
-          <w:trHeight w:val="339"/>
-        </w:trPr>
-        <w:tc>
-          <w:tcPr>
-            <w:cnfStyle w:val="001000000000" w:firstRow="0" w:lastRow="0" w:firstColumn="1" w:lastColumn="0" w:oddVBand="0" w:evenVBand="0" w:oddHBand="0" w:evenHBand="0" w:firstRowFirstColumn="0" w:firstRowLastColumn="0" w:lastRowFirstColumn="0" w:lastRowLastColumn="0"/>
-            <w:tcW w:w="3969" w:type="dxa"/>
-            <w:vAlign w:val="bottom"/>
-          </w:tcPr>
-          <w:p>
-            <w:r>
-              <w:rPr>
-                <w:rFonts w:ascii="Calibri" w:hAnsi="Calibri" w:cs="Calibri"/>
-                <w:color w:val="000000"/>
-              </w:rPr>
-              <w:t>/</w:t>
-            </w:r>
-            <w:proofErr w:type="spellStart"/>
-            <w:r>
-              <w:rPr>
-                <w:rFonts w:ascii="Calibri" w:hAnsi="Calibri" w:cs="Calibri"/>
-                <w:color w:val="000000"/>
-              </w:rPr>
-              <w:t>Transactions</w:t>
-            </w:r>
-            <w:proofErr w:type="spellEnd"/>
-            <w:proofErr w:type="gramStart"/>
-            <w:r>
-              <w:rPr>
-                <w:rFonts w:ascii="Calibri" w:hAnsi="Calibri" w:cs="Calibri"/>
-                <w:color w:val="000000"/>
-              </w:rPr>
-              <w:t>/:game</w:t>
-            </w:r>
-            <w:proofErr w:type="gramEnd"/>
-            <w:r>
-              <w:rPr>
-                <w:rFonts w:ascii="Calibri" w:hAnsi="Calibri" w:cs="Calibri"/>
-                <w:color w:val="000000"/>
-              </w:rPr>
-              <w:t>/:</w:t>
-            </w:r>
-            <w:proofErr w:type="spellStart"/>
-            <w:r>
-              <w:rPr>
-                <w:rFonts w:ascii="Calibri" w:hAnsi="Calibri" w:cs="Calibri"/>
-                <w:color w:val="000000"/>
-              </w:rPr>
-              <w:t>userId</w:t>
-            </w:r>
-            <w:proofErr w:type="spellEnd"/>
-            <w:r>
-              <w:rPr>
-                <w:rFonts w:ascii="Calibri" w:hAnsi="Calibri" w:cs="Calibri"/>
-                <w:color w:val="000000"/>
-              </w:rPr>
-              <w:t xml:space="preserve"> </w:t>
-            </w:r>
-          </w:p>
-        </w:tc>
-        <w:tc>
-          <w:tcPr>
-            <w:tcW w:w="2977" w:type="dxa"/>
-            <w:vAlign w:val="bottom"/>
-          </w:tcPr>
-          <w:p>
-            <w:pPr>
-              <w:cnfStyle w:val="000000100000" w:firstRow="0" w:lastRow="0" w:firstColumn="0" w:lastColumn="0" w:oddVBand="0" w:evenVBand="0" w:oddHBand="1" w:evenHBand="0" w:firstRowFirstColumn="0" w:firstRowLastColumn="0" w:lastRowFirstColumn="0" w:lastRowLastColumn="0"/>
-            </w:pPr>
-            <w:r>
-              <w:rPr>
-                <w:rFonts w:ascii="Calibri" w:hAnsi="Calibri" w:cs="Calibri"/>
-                <w:color w:val="000000"/>
-              </w:rPr>
-              <w:t>GET</w:t>
-            </w:r>
-          </w:p>
-        </w:tc>
-        <w:tc>
-          <w:tcPr>
-            <w:tcW w:w="2693" w:type="dxa"/>
-            <w:vAlign w:val="bottom"/>
-          </w:tcPr>
-          <w:p>
-            <w:pPr>
-              <w:cnfStyle w:val="000000100000" w:firstRow="0" w:lastRow="0" w:firstColumn="0" w:lastColumn="0" w:oddVBand="0" w:evenVBand="0" w:oddHBand="1" w:evenHBand="0" w:firstRowFirstColumn="0" w:firstRowLastColumn="0" w:lastRowFirstColumn="0" w:lastRowLastColumn="0"/>
-            </w:pPr>
-            <w:r>
-              <w:rPr>
-                <w:rFonts w:ascii="Calibri" w:hAnsi="Calibri" w:cs="Calibri"/>
-                <w:color w:val="000000"/>
-              </w:rPr>
-              <w:t>TRANSACTION</w:t>
-            </w:r>
-          </w:p>
-        </w:tc>
-        <w:tc>
-          <w:tcPr>
-            <w:tcW w:w="4962" w:type="dxa"/>
-            <w:vAlign w:val="bottom"/>
-          </w:tcPr>
-          <w:p>
-            <w:pPr>
-              <w:cnfStyle w:val="000000100000" w:firstRow="0" w:lastRow="0" w:firstColumn="0" w:lastColumn="0" w:oddVBand="0" w:evenVBand="0" w:oddHBand="1" w:evenHBand="0" w:firstRowFirstColumn="0" w:firstRowLastColumn="0" w:lastRowFirstColumn="0" w:lastRowLastColumn="0"/>
-            </w:pPr>
-            <w:proofErr w:type="spellStart"/>
-            <w:r>
-              <w:rPr>
-                <w:rFonts w:ascii="Calibri" w:hAnsi="Calibri" w:cs="Calibri"/>
-                <w:color w:val="000000"/>
-              </w:rPr>
               <w:t>GetUserTransactionHistory</w:t>
             </w:r>
             <w:proofErr w:type="spellEnd"/>
@@ -1928,7 +1838,13 @@
         </w:tc>
       </w:tr>
     </w:tbl>
-    <w:p/>
+    <w:p>
+      <w:pPr>
+        <w:rPr>
+          <w:u w:val="single"/>
+        </w:rPr>
+      </w:pPr>
+    </w:p>
     <w:p/>
     <w:p/>
     <w:sectPr>

</xml_diff>